<commit_message>
added roc and auc mini explanation
</commit_message>
<xml_diff>
--- a/summary.docx
+++ b/summary.docx
@@ -39,23 +39,7 @@
           <w:rFonts w:ascii="Segoe UI" w:hAnsi="Segoe UI" w:cs="Segoe UI"/>
           <w:color w:val="24292E"/>
         </w:rPr>
-        <w:t xml:space="preserve">Understand -&gt; collect -&gt; explore viz -&gt; clean n transform -&gt; model -&gt; validate -&gt; communicate </w:t>
-      </w:r>
-      <w:proofErr w:type="gramStart"/>
-      <w:r>
-        <w:rPr>
-          <w:rFonts w:ascii="Segoe UI" w:hAnsi="Segoe UI" w:cs="Segoe UI"/>
-          <w:color w:val="24292E"/>
-        </w:rPr>
-        <w:t>viz  and</w:t>
-      </w:r>
-      <w:proofErr w:type="gramEnd"/>
-      <w:r>
-        <w:rPr>
-          <w:rFonts w:ascii="Segoe UI" w:hAnsi="Segoe UI" w:cs="Segoe UI"/>
-          <w:color w:val="24292E"/>
-        </w:rPr>
-        <w:t xml:space="preserve"> deploy!</w:t>
+        <w:t>Understand -&gt; collect -&gt; explore viz -&gt; clean n transform -&gt; model -&gt; validate -&gt; communicate viz  and deploy!</w:t>
       </w:r>
     </w:p>
     <w:p>
@@ -95,23 +79,7 @@
           <w:rFonts w:ascii="Segoe UI" w:hAnsi="Segoe UI" w:cs="Segoe UI"/>
           <w:color w:val="24292E"/>
         </w:rPr>
-        <w:t xml:space="preserve">Because without </w:t>
-      </w:r>
-      <w:proofErr w:type="spellStart"/>
-      <w:r>
-        <w:rPr>
-          <w:rFonts w:ascii="Segoe UI" w:hAnsi="Segoe UI" w:cs="Segoe UI"/>
-          <w:color w:val="24292E"/>
-        </w:rPr>
-        <w:t>a</w:t>
-      </w:r>
-      <w:proofErr w:type="spellEnd"/>
-      <w:r>
-        <w:rPr>
-          <w:rFonts w:ascii="Segoe UI" w:hAnsi="Segoe UI" w:cs="Segoe UI"/>
-          <w:color w:val="24292E"/>
-        </w:rPr>
-        <w:t xml:space="preserve"> primal exploration of the data you can’t understand it, and find its limits, and characteristics, and you can’t see its potential, neither its </w:t>
+        <w:t xml:space="preserve">Because without a primal exploration of the data you can’t understand it, and find its limits, and characteristics, and you can’t see its potential, neither its </w:t>
       </w:r>
       <w:r>
         <w:rPr>
@@ -160,57 +128,25 @@
           <w:rFonts w:ascii="Segoe UI" w:hAnsi="Segoe UI" w:cs="Segoe UI"/>
           <w:color w:val="24292E"/>
         </w:rPr>
-        <w:t xml:space="preserve">As humans, we tend to </w:t>
-      </w:r>
-      <w:proofErr w:type="gramStart"/>
-      <w:r>
-        <w:rPr>
-          <w:rFonts w:ascii="Segoe UI" w:hAnsi="Segoe UI" w:cs="Segoe UI"/>
-          <w:color w:val="24292E"/>
-        </w:rPr>
-        <w:t>understands</w:t>
-      </w:r>
-      <w:proofErr w:type="gramEnd"/>
-      <w:r>
-        <w:rPr>
-          <w:rFonts w:ascii="Segoe UI" w:hAnsi="Segoe UI" w:cs="Segoe UI"/>
-          <w:color w:val="24292E"/>
-        </w:rPr>
-        <w:t xml:space="preserve"> things better if they’re visual.</w:t>
-      </w:r>
-    </w:p>
-    <w:p>
-      <w:pPr>
-        <w:pStyle w:val="NormalWeb"/>
-        <w:shd w:val="clear" w:color="auto" w:fill="FFFFFF"/>
-        <w:spacing w:before="0" w:beforeAutospacing="0" w:after="240" w:afterAutospacing="0"/>
-        <w:rPr>
-          <w:rFonts w:ascii="Segoe UI" w:hAnsi="Segoe UI" w:cs="Segoe UI"/>
-          <w:color w:val="24292E"/>
-        </w:rPr>
-      </w:pPr>
-      <w:r>
-        <w:rPr>
-          <w:rFonts w:ascii="Segoe UI" w:hAnsi="Segoe UI" w:cs="Segoe UI"/>
-          <w:color w:val="24292E"/>
-        </w:rPr>
-        <w:t xml:space="preserve">It is to SEE the </w:t>
-      </w:r>
-      <w:proofErr w:type="gramStart"/>
-      <w:r>
-        <w:rPr>
-          <w:rFonts w:ascii="Segoe UI" w:hAnsi="Segoe UI" w:cs="Segoe UI"/>
-          <w:color w:val="24292E"/>
-        </w:rPr>
-        <w:t>data, and</w:t>
-      </w:r>
-      <w:proofErr w:type="gramEnd"/>
-      <w:r>
-        <w:rPr>
-          <w:rFonts w:ascii="Segoe UI" w:hAnsi="Segoe UI" w:cs="Segoe UI"/>
-          <w:color w:val="24292E"/>
-        </w:rPr>
-        <w:t xml:space="preserve"> understand its relations in a graphical way. This can also make you SEE the limits, characteristics, and possible ideas on what to clean and what to transform.</w:t>
+        <w:t>As humans, we tend to understands things better if they’re visual.</w:t>
+      </w:r>
+    </w:p>
+    <w:p>
+      <w:pPr>
+        <w:pStyle w:val="NormalWeb"/>
+        <w:shd w:val="clear" w:color="auto" w:fill="FFFFFF"/>
+        <w:spacing w:before="0" w:beforeAutospacing="0" w:after="240" w:afterAutospacing="0"/>
+        <w:rPr>
+          <w:rFonts w:ascii="Segoe UI" w:hAnsi="Segoe UI" w:cs="Segoe UI"/>
+          <w:color w:val="24292E"/>
+        </w:rPr>
+      </w:pPr>
+      <w:r>
+        <w:rPr>
+          <w:rFonts w:ascii="Segoe UI" w:hAnsi="Segoe UI" w:cs="Segoe UI"/>
+          <w:color w:val="24292E"/>
+        </w:rPr>
+        <w:t>It is to SEE the data, and understand its relations in a graphical way. This can also make you SEE the limits, characteristics, and possible ideas on what to clean and what to transform.</w:t>
       </w:r>
     </w:p>
     <w:p>
@@ -357,39 +293,7 @@
           <w:rFonts w:ascii="Segoe UI" w:hAnsi="Segoe UI" w:cs="Segoe UI"/>
           <w:color w:val="24292E"/>
         </w:rPr>
-        <w:t xml:space="preserve">it </w:t>
-      </w:r>
-      <w:proofErr w:type="gramStart"/>
-      <w:r>
-        <w:rPr>
-          <w:rFonts w:ascii="Segoe UI" w:hAnsi="Segoe UI" w:cs="Segoe UI"/>
-          <w:color w:val="24292E"/>
-        </w:rPr>
-        <w:t>includes:</w:t>
-      </w:r>
-      <w:proofErr w:type="gramEnd"/>
-      <w:r>
-        <w:rPr>
-          <w:rFonts w:ascii="Segoe UI" w:hAnsi="Segoe UI" w:cs="Segoe UI"/>
-          <w:color w:val="24292E"/>
-        </w:rPr>
-        <w:t xml:space="preserve"> logistic regression, naïve </w:t>
-      </w:r>
-      <w:proofErr w:type="spellStart"/>
-      <w:r>
-        <w:rPr>
-          <w:rFonts w:ascii="Segoe UI" w:hAnsi="Segoe UI" w:cs="Segoe UI"/>
-          <w:color w:val="24292E"/>
-        </w:rPr>
-        <w:t>bayes</w:t>
-      </w:r>
-      <w:proofErr w:type="spellEnd"/>
-      <w:r>
-        <w:rPr>
-          <w:rFonts w:ascii="Segoe UI" w:hAnsi="Segoe UI" w:cs="Segoe UI"/>
-          <w:color w:val="24292E"/>
-        </w:rPr>
-        <w:t xml:space="preserve">, SVM, neural networks and random forests. </w:t>
+        <w:t xml:space="preserve">it includes: logistic regression, naïve bayes, SVM, neural networks and random forests. </w:t>
       </w:r>
     </w:p>
     <w:p>
@@ -669,21 +573,12 @@
         </w:rPr>
         <w:t xml:space="preserve">We separate the whole data in k </w:t>
       </w:r>
-      <w:proofErr w:type="gramStart"/>
-      <w:r>
-        <w:rPr>
-          <w:rFonts w:ascii="Segoe UI" w:hAnsi="Segoe UI" w:cs="Segoe UI"/>
-          <w:color w:val="24292E"/>
-        </w:rPr>
-        <w:t>folds</w:t>
-      </w:r>
-      <w:proofErr w:type="gramEnd"/>
-      <w:r>
-        <w:rPr>
-          <w:rFonts w:ascii="Segoe UI" w:hAnsi="Segoe UI" w:cs="Segoe UI"/>
-          <w:color w:val="24292E"/>
-        </w:rPr>
-        <w:t xml:space="preserve"> and we evaluate for each of those particular folds and compare performance. Cross validation uses all k possibilities and summarizes them all, keeping track of performance. </w:t>
+      <w:r>
+        <w:rPr>
+          <w:rFonts w:ascii="Segoe UI" w:hAnsi="Segoe UI" w:cs="Segoe UI"/>
+          <w:color w:val="24292E"/>
+        </w:rPr>
+        <w:t xml:space="preserve">folds and we evaluate for each of those particular folds and compare performance. Cross validation uses all k possibilities and summarizes them all, keeping track of performance. </w:t>
       </w:r>
     </w:p>
     <w:p>
@@ -898,6 +793,199 @@
         </w:rPr>
         <w:t>Contains more parameters that can be justified by the data. It is too precise to the training data, that it cannot find a generalization and use it for outer data. It has a poor predictive performance.</w:t>
       </w:r>
+    </w:p>
+    <w:p>
+      <w:pPr>
+        <w:pStyle w:val="NormalWeb"/>
+        <w:numPr>
+          <w:ilvl w:val="0"/>
+          <w:numId w:val="1"/>
+        </w:numPr>
+        <w:shd w:val="clear" w:color="auto" w:fill="FFFFFF"/>
+        <w:spacing w:before="0" w:beforeAutospacing="0" w:after="240" w:afterAutospacing="0"/>
+        <w:rPr>
+          <w:rFonts w:ascii="Segoe UI" w:hAnsi="Segoe UI" w:cs="Segoe UI"/>
+          <w:color w:val="24292E"/>
+        </w:rPr>
+      </w:pPr>
+      <w:r>
+        <w:rPr>
+          <w:rFonts w:ascii="Segoe UI" w:hAnsi="Segoe UI" w:cs="Segoe UI"/>
+          <w:color w:val="24292E"/>
+        </w:rPr>
+        <w:lastRenderedPageBreak/>
+        <w:t>What is an ROC curve?</w:t>
+      </w:r>
+      <w:r>
+        <w:rPr>
+          <w:noProof/>
+        </w:rPr>
+        <w:t xml:space="preserve"> </w:t>
+      </w:r>
+      <w:r>
+        <w:rPr>
+          <w:noProof/>
+        </w:rPr>
+        <w:drawing>
+          <wp:inline distT="0" distB="0" distL="0" distR="0" wp14:anchorId="1B2ACE32" wp14:editId="421FF584">
+            <wp:extent cx="5943600" cy="3759835"/>
+            <wp:effectExtent l="0" t="0" r="0" b="0"/>
+            <wp:docPr id="6" name="Picture 6"/>
+            <wp:cNvGraphicFramePr>
+              <a:graphicFrameLocks xmlns:a="http://schemas.openxmlformats.org/drawingml/2006/main" noChangeAspect="1"/>
+            </wp:cNvGraphicFramePr>
+            <a:graphic xmlns:a="http://schemas.openxmlformats.org/drawingml/2006/main">
+              <a:graphicData uri="http://schemas.openxmlformats.org/drawingml/2006/picture">
+                <pic:pic xmlns:pic="http://schemas.openxmlformats.org/drawingml/2006/picture">
+                  <pic:nvPicPr>
+                    <pic:cNvPr id="1" name=""/>
+                    <pic:cNvPicPr/>
+                  </pic:nvPicPr>
+                  <pic:blipFill>
+                    <a:blip r:embed="rId8"/>
+                    <a:stretch>
+                      <a:fillRect/>
+                    </a:stretch>
+                  </pic:blipFill>
+                  <pic:spPr>
+                    <a:xfrm>
+                      <a:off x="0" y="0"/>
+                      <a:ext cx="5943600" cy="3759835"/>
+                    </a:xfrm>
+                    <a:prstGeom prst="rect">
+                      <a:avLst/>
+                    </a:prstGeom>
+                  </pic:spPr>
+                </pic:pic>
+              </a:graphicData>
+            </a:graphic>
+          </wp:inline>
+        </w:drawing>
+      </w:r>
+    </w:p>
+    <w:p>
+      <w:pPr>
+        <w:pStyle w:val="NormalWeb"/>
+        <w:shd w:val="clear" w:color="auto" w:fill="FFFFFF"/>
+        <w:spacing w:before="0" w:beforeAutospacing="0" w:after="240" w:afterAutospacing="0"/>
+        <w:ind w:left="720"/>
+        <w:rPr>
+          <w:rFonts w:ascii="Segoe UI" w:hAnsi="Segoe UI" w:cs="Segoe UI"/>
+          <w:color w:val="24292E"/>
+        </w:rPr>
+      </w:pPr>
+      <w:r>
+        <w:rPr>
+          <w:noProof/>
+        </w:rPr>
+        <w:drawing>
+          <wp:inline distT="0" distB="0" distL="0" distR="0" wp14:anchorId="36ED1722" wp14:editId="3843C32A">
+            <wp:extent cx="5943600" cy="3817620"/>
+            <wp:effectExtent l="0" t="0" r="0" b="0"/>
+            <wp:docPr id="5" name="Picture 5"/>
+            <wp:cNvGraphicFramePr>
+              <a:graphicFrameLocks xmlns:a="http://schemas.openxmlformats.org/drawingml/2006/main" noChangeAspect="1"/>
+            </wp:cNvGraphicFramePr>
+            <a:graphic xmlns:a="http://schemas.openxmlformats.org/drawingml/2006/main">
+              <a:graphicData uri="http://schemas.openxmlformats.org/drawingml/2006/picture">
+                <pic:pic xmlns:pic="http://schemas.openxmlformats.org/drawingml/2006/picture">
+                  <pic:nvPicPr>
+                    <pic:cNvPr id="1" name=""/>
+                    <pic:cNvPicPr/>
+                  </pic:nvPicPr>
+                  <pic:blipFill>
+                    <a:blip r:embed="rId9"/>
+                    <a:stretch>
+                      <a:fillRect/>
+                    </a:stretch>
+                  </pic:blipFill>
+                  <pic:spPr>
+                    <a:xfrm>
+                      <a:off x="0" y="0"/>
+                      <a:ext cx="5943600" cy="3817620"/>
+                    </a:xfrm>
+                    <a:prstGeom prst="rect">
+                      <a:avLst/>
+                    </a:prstGeom>
+                  </pic:spPr>
+                </pic:pic>
+              </a:graphicData>
+            </a:graphic>
+          </wp:inline>
+        </w:drawing>
+      </w:r>
+    </w:p>
+    <w:p>
+      <w:pPr>
+        <w:pStyle w:val="NormalWeb"/>
+        <w:shd w:val="clear" w:color="auto" w:fill="FFFFFF"/>
+        <w:spacing w:before="0" w:beforeAutospacing="0" w:after="240" w:afterAutospacing="0"/>
+        <w:ind w:left="720"/>
+        <w:rPr>
+          <w:rFonts w:ascii="Segoe UI" w:hAnsi="Segoe UI" w:cs="Segoe UI"/>
+          <w:color w:val="24292E"/>
+        </w:rPr>
+      </w:pPr>
+      <w:r>
+        <w:rPr>
+          <w:noProof/>
+        </w:rPr>
+        <w:lastRenderedPageBreak/>
+        <w:drawing>
+          <wp:inline distT="0" distB="0" distL="0" distR="0" wp14:anchorId="161A9BF6" wp14:editId="73888EBA">
+            <wp:extent cx="5943600" cy="2842895"/>
+            <wp:effectExtent l="0" t="0" r="0" b="0"/>
+            <wp:docPr id="4" name="Picture 4"/>
+            <wp:cNvGraphicFramePr>
+              <a:graphicFrameLocks xmlns:a="http://schemas.openxmlformats.org/drawingml/2006/main" noChangeAspect="1"/>
+            </wp:cNvGraphicFramePr>
+            <a:graphic xmlns:a="http://schemas.openxmlformats.org/drawingml/2006/main">
+              <a:graphicData uri="http://schemas.openxmlformats.org/drawingml/2006/picture">
+                <pic:pic xmlns:pic="http://schemas.openxmlformats.org/drawingml/2006/picture">
+                  <pic:nvPicPr>
+                    <pic:cNvPr id="1" name=""/>
+                    <pic:cNvPicPr/>
+                  </pic:nvPicPr>
+                  <pic:blipFill>
+                    <a:blip r:embed="rId10"/>
+                    <a:stretch>
+                      <a:fillRect/>
+                    </a:stretch>
+                  </pic:blipFill>
+                  <pic:spPr>
+                    <a:xfrm>
+                      <a:off x="0" y="0"/>
+                      <a:ext cx="5943600" cy="2842895"/>
+                    </a:xfrm>
+                    <a:prstGeom prst="rect">
+                      <a:avLst/>
+                    </a:prstGeom>
+                  </pic:spPr>
+                </pic:pic>
+              </a:graphicData>
+            </a:graphic>
+          </wp:inline>
+        </w:drawing>
+      </w:r>
+    </w:p>
+    <w:p>
+      <w:pPr>
+        <w:pStyle w:val="NormalWeb"/>
+        <w:shd w:val="clear" w:color="auto" w:fill="FFFFFF"/>
+        <w:spacing w:before="0" w:beforeAutospacing="0" w:after="240" w:afterAutospacing="0"/>
+        <w:ind w:left="720"/>
+        <w:rPr>
+          <w:rFonts w:ascii="Segoe UI" w:hAnsi="Segoe UI" w:cs="Segoe UI"/>
+          <w:color w:val="24292E"/>
+        </w:rPr>
+      </w:pPr>
+      <w:r>
+        <w:rPr>
+          <w:rFonts w:ascii="Segoe UI" w:hAnsi="Segoe UI" w:cs="Segoe UI"/>
+          <w:color w:val="24292E"/>
+        </w:rPr>
+        <w:t>THE AUC CURVE helps you see which method is better depending on how bigger is the area that’s the better method</w:t>
+      </w:r>
       <w:bookmarkStart w:id="0" w:name="_GoBack"/>
       <w:bookmarkEnd w:id="0"/>
     </w:p>
@@ -906,42 +994,12 @@
         <w:pStyle w:val="NormalWeb"/>
         <w:shd w:val="clear" w:color="auto" w:fill="FFFFFF"/>
         <w:spacing w:before="0" w:beforeAutospacing="0" w:after="240" w:afterAutospacing="0"/>
-        <w:rPr>
-          <w:rFonts w:ascii="Segoe UI" w:hAnsi="Segoe UI" w:cs="Segoe UI"/>
-          <w:color w:val="24292E"/>
-        </w:rPr>
-      </w:pPr>
-      <w:r>
-        <w:rPr>
-          <w:rStyle w:val="Strong"/>
-          <w:rFonts w:ascii="Segoe UI" w:hAnsi="Segoe UI" w:cs="Segoe UI"/>
-          <w:color w:val="24292E"/>
-        </w:rPr>
-        <w:t>11.</w:t>
-      </w:r>
-      <w:r>
-        <w:rPr>
-          <w:rFonts w:ascii="Segoe UI" w:hAnsi="Segoe UI" w:cs="Segoe UI"/>
-          <w:color w:val="24292E"/>
-        </w:rPr>
-        <w:t xml:space="preserve"> What is </w:t>
-      </w:r>
-      <w:proofErr w:type="gramStart"/>
-      <w:r>
-        <w:rPr>
-          <w:rFonts w:ascii="Segoe UI" w:hAnsi="Segoe UI" w:cs="Segoe UI"/>
-          <w:color w:val="24292E"/>
-        </w:rPr>
-        <w:t>an</w:t>
-      </w:r>
-      <w:proofErr w:type="gramEnd"/>
-      <w:r>
-        <w:rPr>
-          <w:rFonts w:ascii="Segoe UI" w:hAnsi="Segoe UI" w:cs="Segoe UI"/>
-          <w:color w:val="24292E"/>
-        </w:rPr>
-        <w:t xml:space="preserve"> ROC curve?</w:t>
-      </w:r>
+        <w:ind w:left="720"/>
+        <w:rPr>
+          <w:rFonts w:ascii="Segoe UI" w:hAnsi="Segoe UI" w:cs="Segoe UI"/>
+          <w:color w:val="24292E"/>
+        </w:rPr>
+      </w:pPr>
     </w:p>
     <w:p/>
     <w:p>
@@ -963,50 +1021,24 @@
     <w:p/>
     <w:p>
       <w:r>
-        <w:t xml:space="preserve">ridge lasso </w:t>
-      </w:r>
-      <w:proofErr w:type="spellStart"/>
-      <w:r>
-        <w:t>elasticnet</w:t>
-      </w:r>
-      <w:proofErr w:type="spellEnd"/>
-      <w:r>
-        <w:t>, changing parameters for linear model complexity change?</w:t>
+        <w:t>ridge lasso elasticnet, changing parameters for linear model complexity change?</w:t>
       </w:r>
     </w:p>
     <w:p/>
     <w:p>
       <w:r>
-        <w:t xml:space="preserve">decision trees, k </w:t>
-      </w:r>
-      <w:proofErr w:type="spellStart"/>
-      <w:r>
-        <w:t>neearest</w:t>
-      </w:r>
-      <w:proofErr w:type="spellEnd"/>
-      <w:r>
-        <w:t xml:space="preserve"> neighbor,</w:t>
+        <w:t>decision trees, k neearest neighbor,</w:t>
       </w:r>
     </w:p>
     <w:p/>
     <w:p>
       <w:r>
-        <w:t xml:space="preserve">what is the algorithm behind k nearest </w:t>
-      </w:r>
-      <w:proofErr w:type="gramStart"/>
-      <w:r>
-        <w:t>neighbors</w:t>
-      </w:r>
-      <w:proofErr w:type="gramEnd"/>
-    </w:p>
-    <w:p>
-      <w:proofErr w:type="spellStart"/>
-      <w:r>
-        <w:t>whats</w:t>
-      </w:r>
-      <w:proofErr w:type="spellEnd"/>
-      <w:r>
-        <w:t xml:space="preserve"> the complexity for x</w:t>
+        <w:t>what is the algorithm behind k nearest neighbors</w:t>
+      </w:r>
+    </w:p>
+    <w:p>
+      <w:r>
+        <w:t>whats the complexity for x</w:t>
       </w:r>
     </w:p>
     <w:p/>
@@ -1018,15 +1050,8 @@
     <w:p/>
     <w:p>
       <w:r>
-        <w:t xml:space="preserve">clustering, PCA, why do </w:t>
-      </w:r>
-      <w:proofErr w:type="spellStart"/>
-      <w:r>
-        <w:t>weuse</w:t>
-      </w:r>
-      <w:proofErr w:type="spellEnd"/>
-      <w:r>
-        <w:t xml:space="preserve"> them, how are they useful</w:t>
+        <w:lastRenderedPageBreak/>
+        <w:t>clustering, PCA, why do weuse them, how are they useful</w:t>
       </w:r>
     </w:p>
     <w:p/>

</xml_diff>